<commit_message>
Projeto HROADS Concluído - Haaa faltando 37min dessa vez
</commit_message>
<xml_diff>
--- a/HROADS/Documentacoes/T_Documentacao_GabrielAmador.docx
+++ b/HROADS/Documentacoes/T_Documentacao_GabrielAmador.docx
@@ -475,7 +475,11 @@
               </mc:Choice>
               <mc:Fallback>
                 <w:pict>
-                  <v:shape w14:anchorId="6E29CBE8" id="Caixa de Texto 10" o:spid="_x0000_s1027" type="#_x0000_t202" alt="Caixa de texto que mostra as informações de contato comerciais" style="position:absolute;margin-left:0;margin-top:0;width:468pt;height:48.95pt;z-index:251660288;visibility:visible;mso-wrap-style:square;mso-width-percent:1000;mso-height-percent:0;mso-wrap-distance-left:9pt;mso-wrap-distance-top:0;mso-wrap-distance-right:9pt;mso-wrap-distance-bottom:0;mso-position-horizontal:left;mso-position-horizontal-relative:margin;mso-position-vertical:bottom;mso-position-vertical-relative:margin;mso-width-percent:1000;mso-height-percent:0;mso-width-relative:margin;mso-height-relative:margin;v-text-anchor:middle" o:gfxdata="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" fillcolor="#7030a0" stroked="f" strokeweight=".5pt">
+                  <v:shapetype w14:anchorId="6E29CBE8" id="_x0000_t202" coordsize="21600,21600" o:spt="202" path="m,l,21600r21600,l21600,xe">
+                    <v:stroke joinstyle="miter"/>
+                    <v:path gradientshapeok="t" o:connecttype="rect"/>
+                  </v:shapetype>
+                  <v:shape id="Caixa de Texto 10" o:spid="_x0000_s1027" type="#_x0000_t202" alt="Caixa de texto que mostra as informações de contato comerciais" style="position:absolute;margin-left:0;margin-top:0;width:468pt;height:48.95pt;z-index:251660288;visibility:visible;mso-wrap-style:square;mso-width-percent:1000;mso-height-percent:0;mso-wrap-distance-left:9pt;mso-wrap-distance-top:0;mso-wrap-distance-right:9pt;mso-wrap-distance-bottom:0;mso-position-horizontal:left;mso-position-horizontal-relative:margin;mso-position-vertical:bottom;mso-position-vertical-relative:margin;mso-width-percent:1000;mso-height-percent:0;mso-width-relative:margin;mso-height-relative:margin;v-text-anchor:middle" o:gfxdata="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" fillcolor="#7030a0" stroked="f" strokeweight=".5pt">
                     <v:textbox inset="12.96pt,0,12.96pt,0">
                       <w:txbxContent>
                         <w:tbl>
@@ -1018,452 +1022,6 @@
             </w:p>
             <w:p>
               <w:pPr>
-                <w:pStyle w:val="Sumrio2"/>
-                <w:rPr>
-                  <w:noProof/>
-                  <w:color w:val="auto"/>
-                  <w:szCs w:val="22"/>
-                </w:rPr>
-              </w:pPr>
-              <w:hyperlink w:anchor="_Toc533767851" w:history="1">
-                <w:r>
-                  <w:rPr>
-                    <w:rStyle w:val="Hyperlink"/>
-                    <w:noProof/>
-                  </w:rPr>
-                  <w:t>Cronograma</w:t>
-                </w:r>
-              </w:hyperlink>
-            </w:p>
-            <w:p>
-              <w:pPr>
-                <w:pStyle w:val="Sumrio1"/>
-                <w:rPr>
-                  <w:b w:val="0"/>
-                  <w:noProof/>
-                  <w:color w:val="auto"/>
-                  <w:sz w:val="22"/>
-                  <w:szCs w:val="22"/>
-                </w:rPr>
-              </w:pPr>
-              <w:hyperlink w:anchor="_Toc533767852" w:history="1">
-                <w:r>
-                  <w:rPr>
-                    <w:rStyle w:val="Hyperlink"/>
-                    <w:noProof/>
-                    <w:lang w:eastAsia="en-US"/>
-                  </w:rPr>
-                  <w:t>Funcionalidades</w:t>
-                </w:r>
-                <w:r>
-                  <w:rPr>
-                    <w:noProof/>
-                    <w:webHidden/>
-                  </w:rPr>
-                  <w:tab/>
-                </w:r>
-                <w:r>
-                  <w:rPr>
-                    <w:noProof/>
-                    <w:webHidden/>
-                  </w:rPr>
-                  <w:fldChar w:fldCharType="begin"/>
-                </w:r>
-                <w:r>
-                  <w:rPr>
-                    <w:noProof/>
-                    <w:webHidden/>
-                  </w:rPr>
-                  <w:instrText xml:space="preserve"> PAGEREF _Toc533767852 \h </w:instrText>
-                </w:r>
-                <w:r>
-                  <w:rPr>
-                    <w:noProof/>
-                    <w:webHidden/>
-                  </w:rPr>
-                </w:r>
-                <w:r>
-                  <w:rPr>
-                    <w:noProof/>
-                    <w:webHidden/>
-                  </w:rPr>
-                  <w:fldChar w:fldCharType="separate"/>
-                </w:r>
-                <w:r>
-                  <w:rPr>
-                    <w:noProof/>
-                    <w:webHidden/>
-                  </w:rPr>
-                  <w:t>5</w:t>
-                </w:r>
-                <w:r>
-                  <w:rPr>
-                    <w:noProof/>
-                    <w:webHidden/>
-                  </w:rPr>
-                  <w:fldChar w:fldCharType="end"/>
-                </w:r>
-              </w:hyperlink>
-            </w:p>
-            <w:p>
-              <w:pPr>
-                <w:pStyle w:val="Sumrio2"/>
-                <w:rPr>
-                  <w:noProof/>
-                  <w:color w:val="auto"/>
-                  <w:szCs w:val="22"/>
-                </w:rPr>
-              </w:pPr>
-              <w:hyperlink w:anchor="_Toc533767853" w:history="1">
-                <w:r>
-                  <w:rPr>
-                    <w:rStyle w:val="Hyperlink"/>
-                    <w:noProof/>
-                    <w:lang w:eastAsia="en-US"/>
-                  </w:rPr>
-                  <w:t>Web</w:t>
-                </w:r>
-              </w:hyperlink>
-            </w:p>
-            <w:p>
-              <w:pPr>
-                <w:pStyle w:val="Sumrio2"/>
-                <w:rPr>
-                  <w:noProof/>
-                  <w:color w:val="auto"/>
-                  <w:szCs w:val="22"/>
-                </w:rPr>
-              </w:pPr>
-              <w:hyperlink w:anchor="_Toc533767854" w:history="1">
-                <w:r>
-                  <w:rPr>
-                    <w:rStyle w:val="Hyperlink"/>
-                    <w:noProof/>
-                    <w:lang w:eastAsia="en-US"/>
-                  </w:rPr>
-                  <w:t>Mobile</w:t>
-                </w:r>
-              </w:hyperlink>
-            </w:p>
-            <w:p>
-              <w:pPr>
-                <w:pStyle w:val="Sumrio1"/>
-                <w:rPr>
-                  <w:b w:val="0"/>
-                  <w:noProof/>
-                  <w:color w:val="auto"/>
-                  <w:sz w:val="22"/>
-                  <w:szCs w:val="22"/>
-                </w:rPr>
-              </w:pPr>
-              <w:hyperlink w:anchor="_Toc533767855" w:history="1">
-                <w:r>
-                  <w:rPr>
-                    <w:rStyle w:val="Hyperlink"/>
-                    <w:noProof/>
-                    <w:lang w:eastAsia="en-US"/>
-                  </w:rPr>
-                  <w:t>Protótipos</w:t>
-                </w:r>
-                <w:r>
-                  <w:rPr>
-                    <w:noProof/>
-                    <w:webHidden/>
-                  </w:rPr>
-                  <w:tab/>
-                </w:r>
-                <w:r>
-                  <w:rPr>
-                    <w:noProof/>
-                    <w:webHidden/>
-                  </w:rPr>
-                  <w:fldChar w:fldCharType="begin"/>
-                </w:r>
-                <w:r>
-                  <w:rPr>
-                    <w:noProof/>
-                    <w:webHidden/>
-                  </w:rPr>
-                  <w:instrText xml:space="preserve"> PAGEREF _Toc533767855 \h </w:instrText>
-                </w:r>
-                <w:r>
-                  <w:rPr>
-                    <w:noProof/>
-                    <w:webHidden/>
-                  </w:rPr>
-                </w:r>
-                <w:r>
-                  <w:rPr>
-                    <w:noProof/>
-                    <w:webHidden/>
-                  </w:rPr>
-                  <w:fldChar w:fldCharType="separate"/>
-                </w:r>
-                <w:r>
-                  <w:rPr>
-                    <w:noProof/>
-                    <w:webHidden/>
-                  </w:rPr>
-                  <w:t>6</w:t>
-                </w:r>
-                <w:r>
-                  <w:rPr>
-                    <w:noProof/>
-                    <w:webHidden/>
-                  </w:rPr>
-                  <w:fldChar w:fldCharType="end"/>
-                </w:r>
-              </w:hyperlink>
-            </w:p>
-            <w:p>
-              <w:pPr>
-                <w:pStyle w:val="Sumrio2"/>
-                <w:rPr>
-                  <w:noProof/>
-                  <w:color w:val="auto"/>
-                  <w:szCs w:val="22"/>
-                </w:rPr>
-              </w:pPr>
-              <w:hyperlink w:anchor="_Toc533767856" w:history="1">
-                <w:r>
-                  <w:rPr>
-                    <w:rStyle w:val="Hyperlink"/>
-                    <w:noProof/>
-                    <w:lang w:eastAsia="en-US"/>
-                  </w:rPr>
-                  <w:t>Web</w:t>
-                </w:r>
-              </w:hyperlink>
-            </w:p>
-            <w:p>
-              <w:pPr>
-                <w:pStyle w:val="Sumrio2"/>
-                <w:rPr>
-                  <w:noProof/>
-                  <w:color w:val="auto"/>
-                  <w:szCs w:val="22"/>
-                </w:rPr>
-              </w:pPr>
-              <w:hyperlink w:anchor="_Toc533767857" w:history="1">
-                <w:r>
-                  <w:rPr>
-                    <w:rStyle w:val="Hyperlink"/>
-                    <w:noProof/>
-                    <w:lang w:eastAsia="en-US"/>
-                  </w:rPr>
-                  <w:t>Mobile</w:t>
-                </w:r>
-              </w:hyperlink>
-            </w:p>
-            <w:p>
-              <w:pPr>
-                <w:pStyle w:val="Sumrio1"/>
-                <w:rPr>
-                  <w:b w:val="0"/>
-                  <w:noProof/>
-                  <w:color w:val="auto"/>
-                  <w:sz w:val="22"/>
-                  <w:szCs w:val="22"/>
-                </w:rPr>
-              </w:pPr>
-              <w:hyperlink w:anchor="_Toc533767858" w:history="1">
-                <w:r>
-                  <w:rPr>
-                    <w:rStyle w:val="Hyperlink"/>
-                    <w:noProof/>
-                  </w:rPr>
-                  <w:t>Front-End</w:t>
-                </w:r>
-                <w:r>
-                  <w:rPr>
-                    <w:noProof/>
-                    <w:webHidden/>
-                  </w:rPr>
-                  <w:tab/>
-                </w:r>
-                <w:r>
-                  <w:rPr>
-                    <w:noProof/>
-                    <w:webHidden/>
-                  </w:rPr>
-                  <w:fldChar w:fldCharType="begin"/>
-                </w:r>
-                <w:r>
-                  <w:rPr>
-                    <w:noProof/>
-                    <w:webHidden/>
-                  </w:rPr>
-                  <w:instrText xml:space="preserve"> PAGEREF _Toc533767858 \h </w:instrText>
-                </w:r>
-                <w:r>
-                  <w:rPr>
-                    <w:noProof/>
-                    <w:webHidden/>
-                  </w:rPr>
-                </w:r>
-                <w:r>
-                  <w:rPr>
-                    <w:noProof/>
-                    <w:webHidden/>
-                  </w:rPr>
-                  <w:fldChar w:fldCharType="separate"/>
-                </w:r>
-                <w:r>
-                  <w:rPr>
-                    <w:noProof/>
-                    <w:webHidden/>
-                  </w:rPr>
-                  <w:t>7</w:t>
-                </w:r>
-                <w:r>
-                  <w:rPr>
-                    <w:noProof/>
-                    <w:webHidden/>
-                  </w:rPr>
-                  <w:fldChar w:fldCharType="end"/>
-                </w:r>
-              </w:hyperlink>
-            </w:p>
-            <w:p>
-              <w:pPr>
-                <w:pStyle w:val="Sumrio1"/>
-                <w:rPr>
-                  <w:b w:val="0"/>
-                  <w:noProof/>
-                  <w:color w:val="auto"/>
-                  <w:sz w:val="22"/>
-                  <w:szCs w:val="22"/>
-                </w:rPr>
-              </w:pPr>
-              <w:hyperlink w:anchor="_Toc533767859" w:history="1">
-                <w:r>
-                  <w:rPr>
-                    <w:rStyle w:val="Hyperlink"/>
-                    <w:noProof/>
-                  </w:rPr>
-                  <w:t>Mobile</w:t>
-                </w:r>
-                <w:r>
-                  <w:rPr>
-                    <w:noProof/>
-                    <w:webHidden/>
-                  </w:rPr>
-                  <w:tab/>
-                </w:r>
-                <w:r>
-                  <w:rPr>
-                    <w:noProof/>
-                    <w:webHidden/>
-                  </w:rPr>
-                  <w:fldChar w:fldCharType="begin"/>
-                </w:r>
-                <w:r>
-                  <w:rPr>
-                    <w:noProof/>
-                    <w:webHidden/>
-                  </w:rPr>
-                  <w:instrText xml:space="preserve"> PAGEREF _Toc533767859 \h </w:instrText>
-                </w:r>
-                <w:r>
-                  <w:rPr>
-                    <w:noProof/>
-                    <w:webHidden/>
-                  </w:rPr>
-                </w:r>
-                <w:r>
-                  <w:rPr>
-                    <w:noProof/>
-                    <w:webHidden/>
-                  </w:rPr>
-                  <w:fldChar w:fldCharType="separate"/>
-                </w:r>
-                <w:r>
-                  <w:rPr>
-                    <w:noProof/>
-                    <w:webHidden/>
-                  </w:rPr>
-                  <w:t>8</w:t>
-                </w:r>
-                <w:r>
-                  <w:rPr>
-                    <w:noProof/>
-                    <w:webHidden/>
-                  </w:rPr>
-                  <w:fldChar w:fldCharType="end"/>
-                </w:r>
-              </w:hyperlink>
-            </w:p>
-            <w:p>
-              <w:pPr>
-                <w:pStyle w:val="Sumrio1"/>
-                <w:rPr>
-                  <w:b w:val="0"/>
-                  <w:noProof/>
-                  <w:color w:val="auto"/>
-                  <w:sz w:val="22"/>
-                  <w:szCs w:val="22"/>
-                </w:rPr>
-              </w:pPr>
-              <w:hyperlink w:anchor="_Toc533767860" w:history="1">
-                <w:r>
-                  <w:rPr>
-                    <w:rStyle w:val="Hyperlink"/>
-                    <w:noProof/>
-                  </w:rPr>
-                  <w:t>Arquitetura do Projeto</w:t>
-                </w:r>
-                <w:r>
-                  <w:rPr>
-                    <w:noProof/>
-                    <w:webHidden/>
-                  </w:rPr>
-                  <w:tab/>
-                </w:r>
-                <w:r>
-                  <w:rPr>
-                    <w:noProof/>
-                    <w:webHidden/>
-                  </w:rPr>
-                  <w:fldChar w:fldCharType="begin"/>
-                </w:r>
-                <w:r>
-                  <w:rPr>
-                    <w:noProof/>
-                    <w:webHidden/>
-                  </w:rPr>
-                  <w:instrText xml:space="preserve"> PAGEREF _Toc533767860 \h </w:instrText>
-                </w:r>
-                <w:r>
-                  <w:rPr>
-                    <w:noProof/>
-                    <w:webHidden/>
-                  </w:rPr>
-                </w:r>
-                <w:r>
-                  <w:rPr>
-                    <w:noProof/>
-                    <w:webHidden/>
-                  </w:rPr>
-                  <w:fldChar w:fldCharType="separate"/>
-                </w:r>
-                <w:r>
-                  <w:rPr>
-                    <w:noProof/>
-                    <w:webHidden/>
-                  </w:rPr>
-                  <w:t>9</w:t>
-                </w:r>
-                <w:r>
-                  <w:rPr>
-                    <w:noProof/>
-                    <w:webHidden/>
-                  </w:rPr>
-                  <w:fldChar w:fldCharType="end"/>
-                </w:r>
-              </w:hyperlink>
-            </w:p>
-            <w:p>
-              <w:pPr>
                 <w:pStyle w:val="Sumrio1"/>
                 <w:rPr>
                   <w:b w:val="0"/>
@@ -1551,25 +1109,6 @@
               </w:hyperlink>
             </w:p>
             <w:p>
-              <w:pPr>
-                <w:pStyle w:val="Sumrio2"/>
-                <w:rPr>
-                  <w:noProof/>
-                  <w:color w:val="auto"/>
-                  <w:szCs w:val="22"/>
-                </w:rPr>
-              </w:pPr>
-              <w:hyperlink w:anchor="_Toc533767863" w:history="1">
-                <w:r>
-                  <w:rPr>
-                    <w:rStyle w:val="Hyperlink"/>
-                    <w:noProof/>
-                  </w:rPr>
-                  <w:t>Livros</w:t>
-                </w:r>
-              </w:hyperlink>
-            </w:p>
-            <w:p>
               <w:r>
                 <w:rPr>
                   <w:b/>
@@ -1584,6 +1123,9 @@
     </w:sdt>
     <w:p>
       <w:pPr>
+        <w:rPr>
+          <w:u w:val="single"/>
+        </w:rPr>
         <w:sectPr>
           <w:pgSz w:w="11907" w:h="16839" w:code="9"/>
           <w:pgMar w:top="1080" w:right="1440" w:bottom="1080" w:left="1440" w:header="720" w:footer="576" w:gutter="0"/>
@@ -1593,17 +1135,19 @@
           <w:docGrid w:linePitch="360"/>
         </w:sectPr>
       </w:pPr>
+      <w:bookmarkStart w:id="0" w:name="_GoBack"/>
+      <w:bookmarkEnd w:id="0"/>
     </w:p>
     <w:p>
       <w:pPr>
         <w:pStyle w:val="cabealho1"/>
       </w:pPr>
-      <w:bookmarkStart w:id="0" w:name="_Toc533767843"/>
+      <w:bookmarkStart w:id="1" w:name="_Toc533767843"/>
       <w:r>
         <w:lastRenderedPageBreak/>
         <w:t>Resumo</w:t>
       </w:r>
-      <w:bookmarkEnd w:id="0"/>
+      <w:bookmarkEnd w:id="1"/>
       <w:r>
         <w:t xml:space="preserve"> </w:t>
       </w:r>
@@ -1613,23 +1157,23 @@
       <w:pPr>
         <w:pStyle w:val="cabealho2"/>
       </w:pPr>
-      <w:bookmarkStart w:id="1" w:name="_Toc533767844"/>
+      <w:bookmarkStart w:id="2" w:name="_Toc533767844"/>
       <w:r>
         <w:t>Objetivos</w:t>
       </w:r>
-      <w:bookmarkEnd w:id="1"/>
+      <w:bookmarkEnd w:id="2"/>
     </w:p>
     <w:p>
       <w:r>
-        <w:t xml:space="preserve">Este documento tem como objetivo demonstrar todas as funcionalidades da plataforma </w:t>
+        <w:t xml:space="preserve">Este documento tem o objetivo de organizar o planejamento do Banco de Dados da plataforma de RPG da empresa </w:t>
       </w:r>
       <w:proofErr w:type="spellStart"/>
       <w:r>
-        <w:t>Gufos</w:t>
+        <w:t>HRoads</w:t>
       </w:r>
       <w:proofErr w:type="spellEnd"/>
       <w:r>
-        <w:t>, que visa demonstrar os eventos que estarão ocorrendo na Escola SENAI de Informática.</w:t>
+        <w:t>.</w:t>
       </w:r>
     </w:p>
     <w:p/>
@@ -1637,44 +1181,12 @@
       <w:pPr>
         <w:pStyle w:val="cabealho1"/>
       </w:pPr>
-      <w:bookmarkStart w:id="2" w:name="_Toc533767845"/>
+      <w:bookmarkStart w:id="3" w:name="_Toc533767845"/>
       <w:r>
         <w:t xml:space="preserve">Descrição do </w:t>
       </w:r>
       <w:r>
         <w:t>projeto</w:t>
-      </w:r>
-      <w:bookmarkEnd w:id="2"/>
-    </w:p>
-    <w:p>
-      <w:r>
-        <w:t xml:space="preserve">O </w:t>
-      </w:r>
-      <w:proofErr w:type="spellStart"/>
-      <w:r>
-        <w:t>Gufos</w:t>
-      </w:r>
-      <w:proofErr w:type="spellEnd"/>
-      <w:r>
-        <w:t xml:space="preserve"> </w:t>
-      </w:r>
-      <w:r>
-        <w:t>tem como objetivo</w:t>
-      </w:r>
-      <w:r>
-        <w:t xml:space="preserve"> a divulgação de novos eventos dentro da Escola SENAI de Informática.</w:t>
-      </w:r>
-    </w:p>
-    <w:p>
-      <w:pPr>
-        <w:pStyle w:val="cabealho2"/>
-      </w:pPr>
-      <w:bookmarkStart w:id="3" w:name="_Toc533767846"/>
-      <w:r>
-        <w:t xml:space="preserve">Resumo </w:t>
-      </w:r>
-      <w:r>
-        <w:t>do projeto</w:t>
       </w:r>
       <w:bookmarkEnd w:id="3"/>
     </w:p>
@@ -1684,14 +1196,38 @@
       </w:r>
       <w:proofErr w:type="spellStart"/>
       <w:r>
-        <w:t>Gufos</w:t>
+        <w:t>HRoads</w:t>
       </w:r>
       <w:proofErr w:type="spellEnd"/>
       <w:r>
-        <w:t xml:space="preserve"> tem a disponibilização de eventos da Escola e suas determinadas categorias. Assim, cada aluno poderá realizar o filtro daqueles eventos que tem interesse, dentro da plataforma. E como item extra, poderá adicionar os que tem interesse, dentro de uma lista.</w:t>
+        <w:t xml:space="preserve"> visa o entretenimento e a diversão dos jogadores, de forma lúdica e intuitiva.</w:t>
       </w:r>
     </w:p>
     <w:p>
+      <w:pPr>
+        <w:pStyle w:val="cabealho2"/>
+      </w:pPr>
+      <w:bookmarkStart w:id="4" w:name="_Toc533767846"/>
+      <w:r>
+        <w:t xml:space="preserve">Resumo </w:t>
+      </w:r>
+      <w:r>
+        <w:t>do projeto</w:t>
+      </w:r>
+      <w:bookmarkEnd w:id="4"/>
+    </w:p>
+    <w:p>
+      <w:r>
+        <w:t xml:space="preserve">No Banco de Dados visamos a performance em velocidade, utilidade e funcionalidade do projeto, assim os jogadores possuirão seus personagens com classes, nomes, habilidades, tipos de ataque e diversas outras </w:t>
+      </w:r>
+      <w:proofErr w:type="gramStart"/>
+      <w:r>
+        <w:t>coisas,  além</w:t>
+      </w:r>
+      <w:proofErr w:type="gramEnd"/>
+      <w:r>
+        <w:t xml:space="preserve"> disso, ao progresso no jogo o player poderá desbloquear novos ataques e aumentar sua mana e vida.</w:t>
+      </w:r>
       <w:r>
         <w:br w:type="page"/>
       </w:r>
@@ -1700,12 +1236,12 @@
       <w:pPr>
         <w:pStyle w:val="cabealho1"/>
       </w:pPr>
-      <w:bookmarkStart w:id="4" w:name="_Toc533767847"/>
+      <w:bookmarkStart w:id="5" w:name="_Toc533767847"/>
       <w:r>
         <w:lastRenderedPageBreak/>
         <w:t>Modelagem de Software</w:t>
       </w:r>
-      <w:bookmarkEnd w:id="4"/>
+      <w:bookmarkEnd w:id="5"/>
     </w:p>
     <w:p>
       <w:r>
@@ -1717,16 +1253,11 @@
       <w:pPr>
         <w:pStyle w:val="cabealho2"/>
       </w:pPr>
-      <w:bookmarkStart w:id="5" w:name="_Toc533767848"/>
+      <w:bookmarkStart w:id="6" w:name="_Toc533767848"/>
       <w:r>
         <w:t>Modelo Lógico</w:t>
       </w:r>
-      <w:bookmarkEnd w:id="5"/>
-    </w:p>
-    <w:p>
-      <w:r>
-        <w:t>O modelo lógico é o modelo que mais se aproxima do que será desenvolvido no Banco de Dados</w:t>
-      </w:r>
+      <w:bookmarkEnd w:id="6"/>
     </w:p>
     <w:p>
       <w:r>
@@ -1734,9 +1265,17 @@
           <w:noProof/>
         </w:rPr>
         <w:drawing>
-          <wp:inline distT="0" distB="0" distL="0" distR="0">
-            <wp:extent cx="5732145" cy="4330065"/>
-            <wp:effectExtent l="0" t="0" r="1905" b="0"/>
+          <wp:anchor distT="0" distB="0" distL="114300" distR="114300" simplePos="0" relativeHeight="251661312" behindDoc="0" locked="0" layoutInCell="1" allowOverlap="1">
+            <wp:simplePos x="0" y="0"/>
+            <wp:positionH relativeFrom="margin">
+              <wp:align>center</wp:align>
+            </wp:positionH>
+            <wp:positionV relativeFrom="paragraph">
+              <wp:posOffset>399523</wp:posOffset>
+            </wp:positionV>
+            <wp:extent cx="6269355" cy="4735830"/>
+            <wp:effectExtent l="0" t="0" r="0" b="7620"/>
+            <wp:wrapSquare wrapText="bothSides"/>
             <wp:docPr id="1" name="Imagem 1"/>
             <wp:cNvGraphicFramePr>
               <a:graphicFrameLocks xmlns:a="http://schemas.openxmlformats.org/drawingml/2006/main" noChangeAspect="1"/>
@@ -1757,7 +1296,7 @@
                   <pic:spPr>
                     <a:xfrm>
                       <a:off x="0" y="0"/>
-                      <a:ext cx="5732145" cy="4330065"/>
+                      <a:ext cx="6269355" cy="4735830"/>
                     </a:xfrm>
                     <a:prstGeom prst="rect">
                       <a:avLst/>
@@ -1766,22 +1305,26 @@
                 </pic:pic>
               </a:graphicData>
             </a:graphic>
-          </wp:inline>
+          </wp:anchor>
         </w:drawing>
       </w:r>
+      <w:r>
+        <w:t>O modelo lógico é o modelo que mais se aproxima do que será desenvolvido no Banco de Dados</w:t>
+      </w:r>
     </w:p>
+    <w:p/>
     <w:p>
       <w:pPr>
         <w:pStyle w:val="cabealho2"/>
       </w:pPr>
-      <w:bookmarkStart w:id="6" w:name="_Toc533767849"/>
+      <w:bookmarkStart w:id="7" w:name="_Toc533767849"/>
       <w:r>
         <w:t>Modelo Físico</w:t>
       </w:r>
-      <w:bookmarkEnd w:id="6"/>
+      <w:bookmarkEnd w:id="7"/>
     </w:p>
     <w:p>
-      <w:bookmarkStart w:id="7" w:name="_Toc533767850"/>
+      <w:bookmarkStart w:id="8" w:name="_Toc533767850"/>
       <w:r>
         <w:t>O modelo físico é onde percebemos como será estruturando o banco de dados e vemos também seus valores</w:t>
       </w:r>
@@ -1793,9 +1336,17 @@
         </w:rPr>
         <w:lastRenderedPageBreak/>
         <w:drawing>
-          <wp:inline distT="0" distB="0" distL="0" distR="0">
-            <wp:extent cx="5732145" cy="3155315"/>
-            <wp:effectExtent l="0" t="0" r="1905" b="6985"/>
+          <wp:anchor distT="0" distB="0" distL="114300" distR="114300" simplePos="0" relativeHeight="251662336" behindDoc="0" locked="0" layoutInCell="1" allowOverlap="1">
+            <wp:simplePos x="0" y="0"/>
+            <wp:positionH relativeFrom="margin">
+              <wp:align>center</wp:align>
+            </wp:positionH>
+            <wp:positionV relativeFrom="paragraph">
+              <wp:posOffset>3810</wp:posOffset>
+            </wp:positionV>
+            <wp:extent cx="6440805" cy="3545205"/>
+            <wp:effectExtent l="0" t="0" r="0" b="0"/>
+            <wp:wrapTopAndBottom/>
             <wp:docPr id="6" name="Imagem 6"/>
             <wp:cNvGraphicFramePr>
               <a:graphicFrameLocks xmlns:a="http://schemas.openxmlformats.org/drawingml/2006/main" noChangeAspect="1"/>
@@ -1816,7 +1367,7 @@
                   <pic:spPr>
                     <a:xfrm>
                       <a:off x="0" y="0"/>
-                      <a:ext cx="5732145" cy="3155315"/>
+                      <a:ext cx="6440805" cy="3545205"/>
                     </a:xfrm>
                     <a:prstGeom prst="rect">
                       <a:avLst/>
@@ -1825,7 +1376,7 @@
                 </pic:pic>
               </a:graphicData>
             </a:graphic>
-          </wp:inline>
+          </wp:anchor>
         </w:drawing>
       </w:r>
     </w:p>
@@ -1836,7 +1387,7 @@
       <w:r>
         <w:t>Modelo Conceitual</w:t>
       </w:r>
-      <w:bookmarkEnd w:id="7"/>
+      <w:bookmarkEnd w:id="8"/>
     </w:p>
     <w:p>
       <w:r>
@@ -1897,847 +1448,45 @@
     </w:p>
     <w:p>
       <w:pPr>
-        <w:pStyle w:val="cabealho2"/>
-      </w:pPr>
-      <w:bookmarkStart w:id="8" w:name="_Toc533767851"/>
+        <w:pStyle w:val="cabealho1"/>
+      </w:pPr>
+      <w:bookmarkStart w:id="9" w:name="_Toc533767861"/>
       <w:r>
         <w:lastRenderedPageBreak/>
-        <w:t>Cronograma</w:t>
-      </w:r>
-      <w:bookmarkEnd w:id="8"/>
-    </w:p>
-    <w:p/>
-    <w:tbl>
-      <w:tblPr>
-        <w:tblStyle w:val="Tabelafinanceira"/>
-        <w:tblW w:w="5000" w:type="pct"/>
-        <w:tblLook w:val="04E0" w:firstRow="1" w:lastRow="1" w:firstColumn="1" w:lastColumn="0" w:noHBand="0" w:noVBand="1"/>
-        <w:tblDescription w:val="Tabela de capital inicial"/>
-      </w:tblPr>
-      <w:tblGrid>
-        <w:gridCol w:w="1334"/>
-        <w:gridCol w:w="961"/>
-        <w:gridCol w:w="961"/>
-        <w:gridCol w:w="961"/>
-        <w:gridCol w:w="961"/>
-        <w:gridCol w:w="961"/>
-        <w:gridCol w:w="961"/>
-        <w:gridCol w:w="961"/>
-        <w:gridCol w:w="956"/>
-      </w:tblGrid>
-      <w:tr>
-        <w:trPr>
-          <w:cnfStyle w:val="100000000000" w:firstRow="1" w:lastRow="0" w:firstColumn="0" w:lastColumn="0" w:oddVBand="0" w:evenVBand="0" w:oddHBand="0" w:evenHBand="0" w:firstRowFirstColumn="0" w:firstRowLastColumn="0" w:lastRowFirstColumn="0" w:lastRowLastColumn="0"/>
-          <w:cantSplit/>
-          <w:tblHeader/>
-        </w:trPr>
-        <w:tc>
-          <w:tcPr>
-            <w:cnfStyle w:val="001000000000" w:firstRow="0" w:lastRow="0" w:firstColumn="1" w:lastColumn="0" w:oddVBand="0" w:evenVBand="0" w:oddHBand="0" w:evenHBand="0" w:firstRowFirstColumn="0" w:firstRowLastColumn="0" w:lastRowFirstColumn="0" w:lastRowLastColumn="0"/>
-            <w:tcW w:w="739" w:type="pct"/>
-          </w:tcPr>
-          <w:p/>
-        </w:tc>
-        <w:tc>
-          <w:tcPr>
-            <w:tcW w:w="533" w:type="pct"/>
-          </w:tcPr>
-          <w:p>
-            <w:pPr>
-              <w:jc w:val="center"/>
-              <w:cnfStyle w:val="100000000000" w:firstRow="1" w:lastRow="0" w:firstColumn="0" w:lastColumn="0" w:oddVBand="0" w:evenVBand="0" w:oddHBand="0" w:evenHBand="0" w:firstRowFirstColumn="0" w:firstRowLastColumn="0" w:lastRowFirstColumn="0" w:lastRowLastColumn="0"/>
-            </w:pPr>
-            <w:r>
-              <w:t>Dia</w:t>
-            </w:r>
-            <w:r>
-              <w:t xml:space="preserve"> 1</w:t>
-            </w:r>
-          </w:p>
-        </w:tc>
-        <w:tc>
-          <w:tcPr>
-            <w:tcW w:w="533" w:type="pct"/>
-          </w:tcPr>
-          <w:p>
-            <w:pPr>
-              <w:jc w:val="center"/>
-              <w:cnfStyle w:val="100000000000" w:firstRow="1" w:lastRow="0" w:firstColumn="0" w:lastColumn="0" w:oddVBand="0" w:evenVBand="0" w:oddHBand="0" w:evenHBand="0" w:firstRowFirstColumn="0" w:firstRowLastColumn="0" w:lastRowFirstColumn="0" w:lastRowLastColumn="0"/>
-            </w:pPr>
-            <w:r>
-              <w:t xml:space="preserve">Dia </w:t>
-            </w:r>
-            <w:r>
-              <w:t>2</w:t>
-            </w:r>
-          </w:p>
-        </w:tc>
-        <w:tc>
-          <w:tcPr>
-            <w:tcW w:w="533" w:type="pct"/>
-          </w:tcPr>
-          <w:p>
-            <w:pPr>
-              <w:jc w:val="center"/>
-              <w:cnfStyle w:val="100000000000" w:firstRow="1" w:lastRow="0" w:firstColumn="0" w:lastColumn="0" w:oddVBand="0" w:evenVBand="0" w:oddHBand="0" w:evenHBand="0" w:firstRowFirstColumn="0" w:firstRowLastColumn="0" w:lastRowFirstColumn="0" w:lastRowLastColumn="0"/>
-            </w:pPr>
-            <w:r>
-              <w:t xml:space="preserve">Dia </w:t>
-            </w:r>
-            <w:r>
-              <w:t>3</w:t>
-            </w:r>
-          </w:p>
-        </w:tc>
-        <w:tc>
-          <w:tcPr>
-            <w:tcW w:w="533" w:type="pct"/>
-          </w:tcPr>
-          <w:p>
-            <w:pPr>
-              <w:jc w:val="center"/>
-              <w:cnfStyle w:val="100000000000" w:firstRow="1" w:lastRow="0" w:firstColumn="0" w:lastColumn="0" w:oddVBand="0" w:evenVBand="0" w:oddHBand="0" w:evenHBand="0" w:firstRowFirstColumn="0" w:firstRowLastColumn="0" w:lastRowFirstColumn="0" w:lastRowLastColumn="0"/>
-            </w:pPr>
-            <w:r>
-              <w:t xml:space="preserve">Dia </w:t>
-            </w:r>
-            <w:r>
-              <w:t>4</w:t>
-            </w:r>
-          </w:p>
-        </w:tc>
-        <w:tc>
-          <w:tcPr>
-            <w:tcW w:w="533" w:type="pct"/>
-          </w:tcPr>
-          <w:p>
-            <w:pPr>
-              <w:jc w:val="center"/>
-              <w:cnfStyle w:val="100000000000" w:firstRow="1" w:lastRow="0" w:firstColumn="0" w:lastColumn="0" w:oddVBand="0" w:evenVBand="0" w:oddHBand="0" w:evenHBand="0" w:firstRowFirstColumn="0" w:firstRowLastColumn="0" w:lastRowFirstColumn="0" w:lastRowLastColumn="0"/>
-            </w:pPr>
-            <w:r>
-              <w:t xml:space="preserve">Dia </w:t>
-            </w:r>
-            <w:r>
-              <w:t>5</w:t>
-            </w:r>
-          </w:p>
-        </w:tc>
-        <w:tc>
-          <w:tcPr>
-            <w:tcW w:w="533" w:type="pct"/>
-          </w:tcPr>
-          <w:p>
-            <w:pPr>
-              <w:jc w:val="center"/>
-              <w:cnfStyle w:val="100000000000" w:firstRow="1" w:lastRow="0" w:firstColumn="0" w:lastColumn="0" w:oddVBand="0" w:evenVBand="0" w:oddHBand="0" w:evenHBand="0" w:firstRowFirstColumn="0" w:firstRowLastColumn="0" w:lastRowFirstColumn="0" w:lastRowLastColumn="0"/>
-            </w:pPr>
-            <w:r>
-              <w:t xml:space="preserve">Dia </w:t>
-            </w:r>
-            <w:r>
-              <w:t>6</w:t>
-            </w:r>
-          </w:p>
-        </w:tc>
-        <w:tc>
-          <w:tcPr>
-            <w:tcW w:w="533" w:type="pct"/>
-          </w:tcPr>
-          <w:p>
-            <w:pPr>
-              <w:jc w:val="center"/>
-              <w:cnfStyle w:val="100000000000" w:firstRow="1" w:lastRow="0" w:firstColumn="0" w:lastColumn="0" w:oddVBand="0" w:evenVBand="0" w:oddHBand="0" w:evenHBand="0" w:firstRowFirstColumn="0" w:firstRowLastColumn="0" w:lastRowFirstColumn="0" w:lastRowLastColumn="0"/>
-            </w:pPr>
-            <w:r>
-              <w:t xml:space="preserve">Dia </w:t>
-            </w:r>
-            <w:r>
-              <w:t>7</w:t>
-            </w:r>
-          </w:p>
-        </w:tc>
-        <w:tc>
-          <w:tcPr>
-            <w:tcW w:w="531" w:type="pct"/>
-          </w:tcPr>
-          <w:p>
-            <w:pPr>
-              <w:jc w:val="center"/>
-              <w:cnfStyle w:val="100000000000" w:firstRow="1" w:lastRow="0" w:firstColumn="0" w:lastColumn="0" w:oddVBand="0" w:evenVBand="0" w:oddHBand="0" w:evenHBand="0" w:firstRowFirstColumn="0" w:firstRowLastColumn="0" w:lastRowFirstColumn="0" w:lastRowLastColumn="0"/>
-            </w:pPr>
-            <w:r>
-              <w:t xml:space="preserve">Dia </w:t>
-            </w:r>
-            <w:r>
-              <w:t>8</w:t>
-            </w:r>
-          </w:p>
-        </w:tc>
-      </w:tr>
-      <w:tr>
-        <w:trPr>
-          <w:cantSplit/>
-        </w:trPr>
-        <w:tc>
-          <w:tcPr>
-            <w:cnfStyle w:val="001000000000" w:firstRow="0" w:lastRow="0" w:firstColumn="1" w:lastColumn="0" w:oddVBand="0" w:evenVBand="0" w:oddHBand="0" w:evenHBand="0" w:firstRowFirstColumn="0" w:firstRowLastColumn="0" w:lastRowFirstColumn="0" w:lastRowLastColumn="0"/>
-            <w:tcW w:w="739" w:type="pct"/>
-          </w:tcPr>
-          <w:p>
-            <w:pPr>
-              <w:rPr>
-                <w:b/>
-                <w:caps/>
-              </w:rPr>
-            </w:pPr>
-            <w:r>
-              <w:rPr>
-                <w:b/>
-                <w:caps/>
-              </w:rPr>
-              <w:t>Modelo Lógico</w:t>
-            </w:r>
-          </w:p>
-        </w:tc>
-        <w:tc>
-          <w:tcPr>
-            <w:tcW w:w="533" w:type="pct"/>
-          </w:tcPr>
-          <w:p>
-            <w:pPr>
-              <w:tabs>
-                <w:tab w:val="decimal" w:pos="825"/>
-              </w:tabs>
-              <w:cnfStyle w:val="000000000000" w:firstRow="0" w:lastRow="0" w:firstColumn="0" w:lastColumn="0" w:oddVBand="0" w:evenVBand="0" w:oddHBand="0" w:evenHBand="0" w:firstRowFirstColumn="0" w:firstRowLastColumn="0" w:lastRowFirstColumn="0" w:lastRowLastColumn="0"/>
-            </w:pPr>
-          </w:p>
-        </w:tc>
-        <w:tc>
-          <w:tcPr>
-            <w:tcW w:w="533" w:type="pct"/>
-          </w:tcPr>
-          <w:p>
-            <w:pPr>
-              <w:tabs>
-                <w:tab w:val="decimal" w:pos="825"/>
-              </w:tabs>
-              <w:cnfStyle w:val="000000000000" w:firstRow="0" w:lastRow="0" w:firstColumn="0" w:lastColumn="0" w:oddVBand="0" w:evenVBand="0" w:oddHBand="0" w:evenHBand="0" w:firstRowFirstColumn="0" w:firstRowLastColumn="0" w:lastRowFirstColumn="0" w:lastRowLastColumn="0"/>
-            </w:pPr>
-          </w:p>
-        </w:tc>
-        <w:tc>
-          <w:tcPr>
-            <w:tcW w:w="533" w:type="pct"/>
-          </w:tcPr>
-          <w:p>
-            <w:pPr>
-              <w:tabs>
-                <w:tab w:val="decimal" w:pos="825"/>
-              </w:tabs>
-              <w:cnfStyle w:val="000000000000" w:firstRow="0" w:lastRow="0" w:firstColumn="0" w:lastColumn="0" w:oddVBand="0" w:evenVBand="0" w:oddHBand="0" w:evenHBand="0" w:firstRowFirstColumn="0" w:firstRowLastColumn="0" w:lastRowFirstColumn="0" w:lastRowLastColumn="0"/>
-            </w:pPr>
-          </w:p>
-        </w:tc>
-        <w:tc>
-          <w:tcPr>
-            <w:tcW w:w="533" w:type="pct"/>
-          </w:tcPr>
-          <w:p>
-            <w:pPr>
-              <w:tabs>
-                <w:tab w:val="decimal" w:pos="825"/>
-              </w:tabs>
-              <w:cnfStyle w:val="000000000000" w:firstRow="0" w:lastRow="0" w:firstColumn="0" w:lastColumn="0" w:oddVBand="0" w:evenVBand="0" w:oddHBand="0" w:evenHBand="0" w:firstRowFirstColumn="0" w:firstRowLastColumn="0" w:lastRowFirstColumn="0" w:lastRowLastColumn="0"/>
-            </w:pPr>
-          </w:p>
-        </w:tc>
-        <w:tc>
-          <w:tcPr>
-            <w:tcW w:w="533" w:type="pct"/>
-          </w:tcPr>
-          <w:p>
-            <w:pPr>
-              <w:tabs>
-                <w:tab w:val="decimal" w:pos="825"/>
-              </w:tabs>
-              <w:cnfStyle w:val="000000000000" w:firstRow="0" w:lastRow="0" w:firstColumn="0" w:lastColumn="0" w:oddVBand="0" w:evenVBand="0" w:oddHBand="0" w:evenHBand="0" w:firstRowFirstColumn="0" w:firstRowLastColumn="0" w:lastRowFirstColumn="0" w:lastRowLastColumn="0"/>
-            </w:pPr>
-          </w:p>
-        </w:tc>
-        <w:tc>
-          <w:tcPr>
-            <w:tcW w:w="533" w:type="pct"/>
-          </w:tcPr>
-          <w:p>
-            <w:pPr>
-              <w:tabs>
-                <w:tab w:val="decimal" w:pos="825"/>
-              </w:tabs>
-              <w:cnfStyle w:val="000000000000" w:firstRow="0" w:lastRow="0" w:firstColumn="0" w:lastColumn="0" w:oddVBand="0" w:evenVBand="0" w:oddHBand="0" w:evenHBand="0" w:firstRowFirstColumn="0" w:firstRowLastColumn="0" w:lastRowFirstColumn="0" w:lastRowLastColumn="0"/>
-            </w:pPr>
-          </w:p>
-        </w:tc>
-        <w:tc>
-          <w:tcPr>
-            <w:tcW w:w="533" w:type="pct"/>
-          </w:tcPr>
-          <w:p>
-            <w:pPr>
-              <w:tabs>
-                <w:tab w:val="decimal" w:pos="825"/>
-              </w:tabs>
-              <w:cnfStyle w:val="000000000000" w:firstRow="0" w:lastRow="0" w:firstColumn="0" w:lastColumn="0" w:oddVBand="0" w:evenVBand="0" w:oddHBand="0" w:evenHBand="0" w:firstRowFirstColumn="0" w:firstRowLastColumn="0" w:lastRowFirstColumn="0" w:lastRowLastColumn="0"/>
-            </w:pPr>
-          </w:p>
-        </w:tc>
-        <w:tc>
-          <w:tcPr>
-            <w:tcW w:w="531" w:type="pct"/>
-          </w:tcPr>
-          <w:p>
-            <w:pPr>
-              <w:tabs>
-                <w:tab w:val="decimal" w:pos="825"/>
-              </w:tabs>
-              <w:cnfStyle w:val="000000000000" w:firstRow="0" w:lastRow="0" w:firstColumn="0" w:lastColumn="0" w:oddVBand="0" w:evenVBand="0" w:oddHBand="0" w:evenHBand="0" w:firstRowFirstColumn="0" w:firstRowLastColumn="0" w:lastRowFirstColumn="0" w:lastRowLastColumn="0"/>
-            </w:pPr>
-          </w:p>
-        </w:tc>
-      </w:tr>
-      <w:tr>
-        <w:trPr>
-          <w:cnfStyle w:val="000000010000" w:firstRow="0" w:lastRow="0" w:firstColumn="0" w:lastColumn="0" w:oddVBand="0" w:evenVBand="0" w:oddHBand="0" w:evenHBand="1" w:firstRowFirstColumn="0" w:firstRowLastColumn="0" w:lastRowFirstColumn="0" w:lastRowLastColumn="0"/>
-          <w:cantSplit/>
-        </w:trPr>
-        <w:tc>
-          <w:tcPr>
-            <w:cnfStyle w:val="001000000000" w:firstRow="0" w:lastRow="0" w:firstColumn="1" w:lastColumn="0" w:oddVBand="0" w:evenVBand="0" w:oddHBand="0" w:evenHBand="0" w:firstRowFirstColumn="0" w:firstRowLastColumn="0" w:lastRowFirstColumn="0" w:lastRowLastColumn="0"/>
-            <w:tcW w:w="739" w:type="pct"/>
-          </w:tcPr>
-          <w:p>
-            <w:r>
-              <w:rPr>
-                <w:b/>
-                <w:caps/>
-              </w:rPr>
-              <w:t>Modelo Físico</w:t>
-            </w:r>
-          </w:p>
-        </w:tc>
-        <w:tc>
-          <w:tcPr>
-            <w:tcW w:w="533" w:type="pct"/>
-          </w:tcPr>
-          <w:p>
-            <w:pPr>
-              <w:tabs>
-                <w:tab w:val="decimal" w:pos="825"/>
-              </w:tabs>
-              <w:cnfStyle w:val="000000010000" w:firstRow="0" w:lastRow="0" w:firstColumn="0" w:lastColumn="0" w:oddVBand="0" w:evenVBand="0" w:oddHBand="0" w:evenHBand="1" w:firstRowFirstColumn="0" w:firstRowLastColumn="0" w:lastRowFirstColumn="0" w:lastRowLastColumn="0"/>
-            </w:pPr>
-          </w:p>
-        </w:tc>
-        <w:tc>
-          <w:tcPr>
-            <w:tcW w:w="533" w:type="pct"/>
-          </w:tcPr>
-          <w:p>
-            <w:pPr>
-              <w:tabs>
-                <w:tab w:val="decimal" w:pos="825"/>
-              </w:tabs>
-              <w:cnfStyle w:val="000000010000" w:firstRow="0" w:lastRow="0" w:firstColumn="0" w:lastColumn="0" w:oddVBand="0" w:evenVBand="0" w:oddHBand="0" w:evenHBand="1" w:firstRowFirstColumn="0" w:firstRowLastColumn="0" w:lastRowFirstColumn="0" w:lastRowLastColumn="0"/>
-            </w:pPr>
-          </w:p>
-        </w:tc>
-        <w:tc>
-          <w:tcPr>
-            <w:tcW w:w="533" w:type="pct"/>
-          </w:tcPr>
-          <w:p>
-            <w:pPr>
-              <w:tabs>
-                <w:tab w:val="decimal" w:pos="825"/>
-              </w:tabs>
-              <w:cnfStyle w:val="000000010000" w:firstRow="0" w:lastRow="0" w:firstColumn="0" w:lastColumn="0" w:oddVBand="0" w:evenVBand="0" w:oddHBand="0" w:evenHBand="1" w:firstRowFirstColumn="0" w:firstRowLastColumn="0" w:lastRowFirstColumn="0" w:lastRowLastColumn="0"/>
-            </w:pPr>
-          </w:p>
-        </w:tc>
-        <w:tc>
-          <w:tcPr>
-            <w:tcW w:w="533" w:type="pct"/>
-          </w:tcPr>
-          <w:p>
-            <w:pPr>
-              <w:tabs>
-                <w:tab w:val="decimal" w:pos="825"/>
-              </w:tabs>
-              <w:cnfStyle w:val="000000010000" w:firstRow="0" w:lastRow="0" w:firstColumn="0" w:lastColumn="0" w:oddVBand="0" w:evenVBand="0" w:oddHBand="0" w:evenHBand="1" w:firstRowFirstColumn="0" w:firstRowLastColumn="0" w:lastRowFirstColumn="0" w:lastRowLastColumn="0"/>
-            </w:pPr>
-          </w:p>
-        </w:tc>
-        <w:tc>
-          <w:tcPr>
-            <w:tcW w:w="533" w:type="pct"/>
-          </w:tcPr>
-          <w:p>
-            <w:pPr>
-              <w:tabs>
-                <w:tab w:val="decimal" w:pos="825"/>
-              </w:tabs>
-              <w:cnfStyle w:val="000000010000" w:firstRow="0" w:lastRow="0" w:firstColumn="0" w:lastColumn="0" w:oddVBand="0" w:evenVBand="0" w:oddHBand="0" w:evenHBand="1" w:firstRowFirstColumn="0" w:firstRowLastColumn="0" w:lastRowFirstColumn="0" w:lastRowLastColumn="0"/>
-            </w:pPr>
-          </w:p>
-        </w:tc>
-        <w:tc>
-          <w:tcPr>
-            <w:tcW w:w="533" w:type="pct"/>
-          </w:tcPr>
-          <w:p>
-            <w:pPr>
-              <w:tabs>
-                <w:tab w:val="decimal" w:pos="825"/>
-              </w:tabs>
-              <w:cnfStyle w:val="000000010000" w:firstRow="0" w:lastRow="0" w:firstColumn="0" w:lastColumn="0" w:oddVBand="0" w:evenVBand="0" w:oddHBand="0" w:evenHBand="1" w:firstRowFirstColumn="0" w:firstRowLastColumn="0" w:lastRowFirstColumn="0" w:lastRowLastColumn="0"/>
-            </w:pPr>
-          </w:p>
-        </w:tc>
-        <w:tc>
-          <w:tcPr>
-            <w:tcW w:w="533" w:type="pct"/>
-          </w:tcPr>
-          <w:p>
-            <w:pPr>
-              <w:tabs>
-                <w:tab w:val="decimal" w:pos="825"/>
-              </w:tabs>
-              <w:cnfStyle w:val="000000010000" w:firstRow="0" w:lastRow="0" w:firstColumn="0" w:lastColumn="0" w:oddVBand="0" w:evenVBand="0" w:oddHBand="0" w:evenHBand="1" w:firstRowFirstColumn="0" w:firstRowLastColumn="0" w:lastRowFirstColumn="0" w:lastRowLastColumn="0"/>
-            </w:pPr>
-          </w:p>
-        </w:tc>
-        <w:tc>
-          <w:tcPr>
-            <w:tcW w:w="531" w:type="pct"/>
-          </w:tcPr>
-          <w:p>
-            <w:pPr>
-              <w:tabs>
-                <w:tab w:val="decimal" w:pos="825"/>
-              </w:tabs>
-              <w:cnfStyle w:val="000000010000" w:firstRow="0" w:lastRow="0" w:firstColumn="0" w:lastColumn="0" w:oddVBand="0" w:evenVBand="0" w:oddHBand="0" w:evenHBand="1" w:firstRowFirstColumn="0" w:firstRowLastColumn="0" w:lastRowFirstColumn="0" w:lastRowLastColumn="0"/>
-            </w:pPr>
-          </w:p>
-        </w:tc>
-      </w:tr>
-      <w:tr>
-        <w:trPr>
-          <w:cnfStyle w:val="010000000000" w:firstRow="0" w:lastRow="1" w:firstColumn="0" w:lastColumn="0" w:oddVBand="0" w:evenVBand="0" w:oddHBand="0" w:evenHBand="0" w:firstRowFirstColumn="0" w:firstRowLastColumn="0" w:lastRowFirstColumn="0" w:lastRowLastColumn="0"/>
-          <w:cantSplit/>
-        </w:trPr>
-        <w:tc>
-          <w:tcPr>
-            <w:cnfStyle w:val="001000000000" w:firstRow="0" w:lastRow="0" w:firstColumn="1" w:lastColumn="0" w:oddVBand="0" w:evenVBand="0" w:oddHBand="0" w:evenHBand="0" w:firstRowFirstColumn="0" w:firstRowLastColumn="0" w:lastRowFirstColumn="0" w:lastRowLastColumn="0"/>
-            <w:tcW w:w="739" w:type="pct"/>
-          </w:tcPr>
-          <w:p>
-            <w:pPr>
-              <w:rPr>
-                <w:b w:val="0"/>
-                <w:caps w:val="0"/>
-              </w:rPr>
-            </w:pPr>
-            <w:r>
-              <w:rPr>
-                <w:color w:val="4C483D" w:themeColor="text2"/>
-              </w:rPr>
-              <w:t>Modelo</w:t>
-            </w:r>
-            <w:r>
-              <w:rPr>
-                <w:b w:val="0"/>
-                <w:caps w:val="0"/>
-              </w:rPr>
-              <w:t xml:space="preserve"> </w:t>
-            </w:r>
-            <w:r>
-              <w:rPr>
-                <w:color w:val="4C483D" w:themeColor="text2"/>
-              </w:rPr>
-              <w:t>Conceitual</w:t>
-            </w:r>
-          </w:p>
-        </w:tc>
-        <w:tc>
-          <w:tcPr>
-            <w:tcW w:w="533" w:type="pct"/>
-          </w:tcPr>
-          <w:p>
-            <w:pPr>
-              <w:tabs>
-                <w:tab w:val="decimal" w:pos="825"/>
-              </w:tabs>
-              <w:cnfStyle w:val="010000000000" w:firstRow="0" w:lastRow="1" w:firstColumn="0" w:lastColumn="0" w:oddVBand="0" w:evenVBand="0" w:oddHBand="0" w:evenHBand="0" w:firstRowFirstColumn="0" w:firstRowLastColumn="0" w:lastRowFirstColumn="0" w:lastRowLastColumn="0"/>
-            </w:pPr>
-          </w:p>
-        </w:tc>
-        <w:tc>
-          <w:tcPr>
-            <w:tcW w:w="533" w:type="pct"/>
-          </w:tcPr>
-          <w:p>
-            <w:pPr>
-              <w:tabs>
-                <w:tab w:val="decimal" w:pos="825"/>
-              </w:tabs>
-              <w:cnfStyle w:val="010000000000" w:firstRow="0" w:lastRow="1" w:firstColumn="0" w:lastColumn="0" w:oddVBand="0" w:evenVBand="0" w:oddHBand="0" w:evenHBand="0" w:firstRowFirstColumn="0" w:firstRowLastColumn="0" w:lastRowFirstColumn="0" w:lastRowLastColumn="0"/>
-            </w:pPr>
-          </w:p>
-        </w:tc>
-        <w:tc>
-          <w:tcPr>
-            <w:tcW w:w="533" w:type="pct"/>
-          </w:tcPr>
-          <w:p>
-            <w:pPr>
-              <w:tabs>
-                <w:tab w:val="decimal" w:pos="825"/>
-              </w:tabs>
-              <w:cnfStyle w:val="010000000000" w:firstRow="0" w:lastRow="1" w:firstColumn="0" w:lastColumn="0" w:oddVBand="0" w:evenVBand="0" w:oddHBand="0" w:evenHBand="0" w:firstRowFirstColumn="0" w:firstRowLastColumn="0" w:lastRowFirstColumn="0" w:lastRowLastColumn="0"/>
-            </w:pPr>
-          </w:p>
-        </w:tc>
-        <w:tc>
-          <w:tcPr>
-            <w:tcW w:w="533" w:type="pct"/>
-          </w:tcPr>
-          <w:p>
-            <w:pPr>
-              <w:tabs>
-                <w:tab w:val="decimal" w:pos="825"/>
-              </w:tabs>
-              <w:cnfStyle w:val="010000000000" w:firstRow="0" w:lastRow="1" w:firstColumn="0" w:lastColumn="0" w:oddVBand="0" w:evenVBand="0" w:oddHBand="0" w:evenHBand="0" w:firstRowFirstColumn="0" w:firstRowLastColumn="0" w:lastRowFirstColumn="0" w:lastRowLastColumn="0"/>
-            </w:pPr>
-          </w:p>
-        </w:tc>
-        <w:tc>
-          <w:tcPr>
-            <w:tcW w:w="533" w:type="pct"/>
-          </w:tcPr>
-          <w:p>
-            <w:pPr>
-              <w:tabs>
-                <w:tab w:val="decimal" w:pos="825"/>
-              </w:tabs>
-              <w:cnfStyle w:val="010000000000" w:firstRow="0" w:lastRow="1" w:firstColumn="0" w:lastColumn="0" w:oddVBand="0" w:evenVBand="0" w:oddHBand="0" w:evenHBand="0" w:firstRowFirstColumn="0" w:firstRowLastColumn="0" w:lastRowFirstColumn="0" w:lastRowLastColumn="0"/>
-            </w:pPr>
-          </w:p>
-        </w:tc>
-        <w:tc>
-          <w:tcPr>
-            <w:tcW w:w="533" w:type="pct"/>
-          </w:tcPr>
-          <w:p>
-            <w:pPr>
-              <w:tabs>
-                <w:tab w:val="decimal" w:pos="825"/>
-              </w:tabs>
-              <w:cnfStyle w:val="010000000000" w:firstRow="0" w:lastRow="1" w:firstColumn="0" w:lastColumn="0" w:oddVBand="0" w:evenVBand="0" w:oddHBand="0" w:evenHBand="0" w:firstRowFirstColumn="0" w:firstRowLastColumn="0" w:lastRowFirstColumn="0" w:lastRowLastColumn="0"/>
-            </w:pPr>
-          </w:p>
-        </w:tc>
-        <w:tc>
-          <w:tcPr>
-            <w:tcW w:w="533" w:type="pct"/>
-          </w:tcPr>
-          <w:p>
-            <w:pPr>
-              <w:tabs>
-                <w:tab w:val="decimal" w:pos="825"/>
-              </w:tabs>
-              <w:cnfStyle w:val="010000000000" w:firstRow="0" w:lastRow="1" w:firstColumn="0" w:lastColumn="0" w:oddVBand="0" w:evenVBand="0" w:oddHBand="0" w:evenHBand="0" w:firstRowFirstColumn="0" w:firstRowLastColumn="0" w:lastRowFirstColumn="0" w:lastRowLastColumn="0"/>
-            </w:pPr>
-          </w:p>
-        </w:tc>
-        <w:tc>
-          <w:tcPr>
-            <w:tcW w:w="531" w:type="pct"/>
-          </w:tcPr>
-          <w:p>
-            <w:pPr>
-              <w:tabs>
-                <w:tab w:val="decimal" w:pos="825"/>
-              </w:tabs>
-              <w:cnfStyle w:val="010000000000" w:firstRow="0" w:lastRow="1" w:firstColumn="0" w:lastColumn="0" w:oddVBand="0" w:evenVBand="0" w:oddHBand="0" w:evenHBand="0" w:firstRowFirstColumn="0" w:firstRowLastColumn="0" w:lastRowFirstColumn="0" w:lastRowLastColumn="0"/>
-            </w:pPr>
-          </w:p>
-        </w:tc>
-      </w:tr>
-    </w:tbl>
-    <w:p>
-      <w:pPr>
-        <w:pStyle w:val="InformaesdeContato0"/>
-      </w:pPr>
-    </w:p>
-    <w:p>
-      <w:r>
-        <w:br w:type="page"/>
-      </w:r>
-    </w:p>
-    <w:p>
-      <w:pPr>
-        <w:pStyle w:val="cabealho1"/>
-        <w:rPr>
-          <w:lang w:eastAsia="en-US"/>
-        </w:rPr>
-      </w:pPr>
-      <w:bookmarkStart w:id="9" w:name="_Toc533767852"/>
-      <w:r>
-        <w:rPr>
-          <w:lang w:eastAsia="en-US"/>
-        </w:rPr>
-        <w:lastRenderedPageBreak/>
-        <w:t>Funcionalidades</w:t>
+        <w:t>Referências</w:t>
       </w:r>
       <w:bookmarkEnd w:id="9"/>
     </w:p>
+    <w:p/>
     <w:p>
       <w:pPr>
-        <w:rPr>
-          <w:lang w:eastAsia="en-US"/>
-        </w:rPr>
-      </w:pPr>
-    </w:p>
-    <w:p>
-      <w:pPr>
         <w:pStyle w:val="cabealho2"/>
-        <w:rPr>
-          <w:lang w:eastAsia="en-US"/>
-        </w:rPr>
-      </w:pPr>
-      <w:bookmarkStart w:id="10" w:name="_Toc533767853"/>
+      </w:pPr>
+      <w:bookmarkStart w:id="10" w:name="_Toc533767862"/>
       <w:r>
-        <w:rPr>
-          <w:lang w:eastAsia="en-US"/>
-        </w:rPr>
-        <w:t>Web</w:t>
+        <w:t>Links</w:t>
       </w:r>
       <w:bookmarkEnd w:id="10"/>
     </w:p>
     <w:p>
-      <w:pPr>
-        <w:rPr>
-          <w:lang w:eastAsia="en-US"/>
-        </w:rPr>
-      </w:pPr>
-    </w:p>
-    <w:p>
-      <w:pPr>
-        <w:pStyle w:val="cabealho2"/>
-        <w:rPr>
-          <w:lang w:eastAsia="en-US"/>
-        </w:rPr>
-      </w:pPr>
-      <w:bookmarkStart w:id="11" w:name="_Toc533767854"/>
       <w:r>
-        <w:rPr>
-          <w:lang w:eastAsia="en-US"/>
-        </w:rPr>
-        <w:t>Mobile</w:t>
+        <w:tab/>
+        <w:t xml:space="preserve">GitHub: </w:t>
       </w:r>
-      <w:bookmarkEnd w:id="11"/>
-    </w:p>
-    <w:p>
-      <w:pPr>
-        <w:rPr>
-          <w:lang w:eastAsia="en-US"/>
-        </w:rPr>
-      </w:pPr>
-    </w:p>
-    <w:p>
-      <w:pPr>
-        <w:rPr>
-          <w:lang w:eastAsia="en-US"/>
-        </w:rPr>
-      </w:pPr>
-      <w:r>
-        <w:rPr>
-          <w:lang w:eastAsia="en-US"/>
-        </w:rPr>
-        <w:br w:type="page"/>
-      </w:r>
-    </w:p>
-    <w:p>
-      <w:pPr>
-        <w:pStyle w:val="cabealho1"/>
-        <w:rPr>
-          <w:lang w:eastAsia="en-US"/>
-        </w:rPr>
-      </w:pPr>
-      <w:bookmarkStart w:id="12" w:name="_Toc533767855"/>
-      <w:r>
-        <w:rPr>
-          <w:lang w:eastAsia="en-US"/>
-        </w:rPr>
-        <w:lastRenderedPageBreak/>
-        <w:t>Protótipos</w:t>
-      </w:r>
-      <w:bookmarkEnd w:id="12"/>
-    </w:p>
-    <w:p>
-      <w:pPr>
-        <w:rPr>
-          <w:lang w:eastAsia="en-US"/>
-        </w:rPr>
-      </w:pPr>
-    </w:p>
-    <w:p>
-      <w:pPr>
-        <w:pStyle w:val="cabealho2"/>
-        <w:rPr>
-          <w:lang w:eastAsia="en-US"/>
-        </w:rPr>
-      </w:pPr>
-      <w:bookmarkStart w:id="13" w:name="_Toc533767856"/>
-      <w:r>
-        <w:rPr>
-          <w:lang w:eastAsia="en-US"/>
-        </w:rPr>
-        <w:t>Web</w:t>
-      </w:r>
-      <w:bookmarkEnd w:id="13"/>
-    </w:p>
-    <w:p>
-      <w:pPr>
-        <w:rPr>
-          <w:lang w:eastAsia="en-US"/>
-        </w:rPr>
-      </w:pPr>
-    </w:p>
-    <w:p>
-      <w:pPr>
-        <w:pStyle w:val="cabealho2"/>
-        <w:rPr>
-          <w:lang w:eastAsia="en-US"/>
-        </w:rPr>
-      </w:pPr>
-      <w:bookmarkStart w:id="14" w:name="_Toc533767857"/>
-      <w:r>
-        <w:rPr>
-          <w:lang w:eastAsia="en-US"/>
-        </w:rPr>
-        <w:t>Mobile</w:t>
-      </w:r>
-      <w:bookmarkEnd w:id="14"/>
-    </w:p>
-    <w:p>
-      <w:pPr>
-        <w:rPr>
-          <w:lang w:eastAsia="en-US"/>
-        </w:rPr>
-      </w:pPr>
-    </w:p>
-    <w:p>
-      <w:pPr>
-        <w:rPr>
-          <w:rFonts w:eastAsiaTheme="minorHAnsi"/>
-          <w:color w:val="FFFFFF" w:themeColor="background1"/>
-          <w:sz w:val="22"/>
-          <w:lang w:eastAsia="en-US"/>
-        </w:rPr>
-      </w:pPr>
-      <w:r>
-        <w:br w:type="page"/>
-      </w:r>
-    </w:p>
-    <w:p>
-      <w:pPr>
-        <w:pStyle w:val="cabealho1"/>
-      </w:pPr>
-      <w:bookmarkStart w:id="15" w:name="_Toc533767858"/>
-      <w:r>
-        <w:lastRenderedPageBreak/>
-        <w:t>Front-</w:t>
-      </w:r>
-      <w:proofErr w:type="spellStart"/>
-      <w:r>
-        <w:t>End</w:t>
-      </w:r>
-      <w:bookmarkEnd w:id="15"/>
-      <w:proofErr w:type="spellEnd"/>
+      <w:hyperlink r:id="rId15" w:history="1">
+        <w:r>
+          <w:rPr>
+            <w:rStyle w:val="Hyperlink"/>
+          </w:rPr>
+          <w:t>https://github.com/amadorsenai/2s2019-sprint-1-bd/tree/master/HROADS</w:t>
+        </w:r>
+      </w:hyperlink>
     </w:p>
     <w:p/>
     <w:p>
-      <w:r>
-        <w:br w:type="page"/>
-      </w:r>
-    </w:p>
-    <w:p>
-      <w:pPr>
-        <w:pStyle w:val="cabealho1"/>
-      </w:pPr>
-      <w:bookmarkStart w:id="16" w:name="_Toc533767859"/>
-      <w:r>
-        <w:lastRenderedPageBreak/>
-        <w:t>Mobile</w:t>
-      </w:r>
-      <w:bookmarkEnd w:id="16"/>
-    </w:p>
-    <w:p/>
-    <w:p>
-      <w:r>
-        <w:br w:type="page"/>
-      </w:r>
-    </w:p>
-    <w:p>
-      <w:pPr>
-        <w:pStyle w:val="cabealho1"/>
-      </w:pPr>
-      <w:bookmarkStart w:id="17" w:name="_Toc533767860"/>
-      <w:r>
-        <w:lastRenderedPageBreak/>
-        <w:t>Arquitetura do Projeto</w:t>
-      </w:r>
-      <w:bookmarkEnd w:id="17"/>
-    </w:p>
-    <w:p/>
-    <w:p>
-      <w:r>
-        <w:br w:type="page"/>
-      </w:r>
-    </w:p>
-    <w:p>
-      <w:pPr>
-        <w:pStyle w:val="cabealho1"/>
-      </w:pPr>
-      <w:bookmarkStart w:id="18" w:name="_Toc533767861"/>
-      <w:r>
-        <w:lastRenderedPageBreak/>
-        <w:t>Referências</w:t>
-      </w:r>
-      <w:bookmarkEnd w:id="18"/>
-    </w:p>
-    <w:p/>
-    <w:p>
       <w:pPr>
         <w:pStyle w:val="cabealho2"/>
       </w:pPr>
-      <w:bookmarkStart w:id="19" w:name="_Toc533767862"/>
-      <w:r>
-        <w:t>Links</w:t>
-      </w:r>
-      <w:bookmarkEnd w:id="19"/>
-    </w:p>
-    <w:p/>
-    <w:p>
-      <w:pPr>
-        <w:pStyle w:val="cabealho2"/>
-      </w:pPr>
-      <w:bookmarkStart w:id="20" w:name="_Toc533767863"/>
-      <w:r>
-        <w:t>Livros</w:t>
-      </w:r>
-      <w:bookmarkEnd w:id="20"/>
     </w:p>
     <w:sectPr>
       <w:pgSz w:w="11907" w:h="16839" w:code="9"/>
@@ -4647,7 +3396,7 @@
     <w:charset w:val="00"/>
     <w:family w:val="roman"/>
     <w:pitch w:val="variable"/>
-    <w:sig w:usb0="E0002EFF" w:usb1="C000785B" w:usb2="00000009" w:usb3="00000000" w:csb0="000001FF" w:csb1="00000000"/>
+    <w:sig w:usb0="E0002AFF" w:usb1="C0007843" w:usb2="00000009" w:usb3="00000000" w:csb0="000001FF" w:csb1="00000000"/>
   </w:font>
   <w:font w:name="Courier New">
     <w:panose1 w:val="02070309020205020404"/>
@@ -4698,14 +3447,14 @@
     <w:charset w:val="00"/>
     <w:family w:val="swiss"/>
     <w:pitch w:val="variable"/>
-    <w:sig w:usb0="E0002AFF" w:usb1="C000247B" w:usb2="00000009" w:usb3="00000000" w:csb0="000001FF" w:csb1="00000000"/>
+    <w:sig w:usb0="E0002AFF" w:usb1="4000ACFF" w:usb2="00000001" w:usb3="00000000" w:csb0="000001FF" w:csb1="00000000"/>
   </w:font>
   <w:font w:name="Calibri Light">
     <w:panose1 w:val="020F0302020204030204"/>
     <w:charset w:val="00"/>
     <w:family w:val="swiss"/>
     <w:pitch w:val="variable"/>
-    <w:sig w:usb0="E0002AFF" w:usb1="C000247B" w:usb2="00000009" w:usb3="00000000" w:csb0="000001FF" w:csb1="00000000"/>
+    <w:sig w:usb0="A0002AEF" w:usb1="4000207B" w:usb2="00000000" w:usb3="00000000" w:csb0="000001FF" w:csb1="00000000"/>
   </w:font>
 </w:fonts>
 </file>
@@ -4736,6 +3485,7 @@
     <w:rsid w:val="00973EE1"/>
     <w:rsid w:val="009D0381"/>
     <w:rsid w:val="00AC3D2E"/>
+    <w:rsid w:val="00E14CF7"/>
   </w:rsids>
   <m:mathPr>
     <m:mathFont m:val="Cambria Math"/>
@@ -5459,7 +4209,7 @@
 </file>
 
 <file path=customXml/itemProps3.xml><?xml version="1.0" encoding="utf-8"?>
-<ds:datastoreItem xmlns:ds="http://schemas.openxmlformats.org/officeDocument/2006/customXml" ds:itemID="{F5CE3035-7604-4826-9730-EAAAA7AECE56}">
+<ds:datastoreItem xmlns:ds="http://schemas.openxmlformats.org/officeDocument/2006/customXml" ds:itemID="{EB7DB673-156A-450D-B089-43617205DCBC}">
   <ds:schemaRefs>
     <ds:schemaRef ds:uri="http://schemas.openxmlformats.org/officeDocument/2006/bibliography"/>
   </ds:schemaRefs>

</xml_diff>